<commit_message>
Added new task, data structures
</commit_message>
<xml_diff>
--- a/TaskList.docx
+++ b/TaskList.docx
@@ -1634,12 +1634,7 @@
           </w:tcPr>
           <w:p>
             <w:r>
-              <w:t>Data_S</w:t>
-            </w:r>
-            <w:bookmarkStart w:id="0" w:name="_GoBack"/>
-            <w:bookmarkEnd w:id="0"/>
-            <w:r>
-              <w:t>tructures</w:t>
+              <w:t>Data_Structures</w:t>
             </w:r>
           </w:p>
         </w:tc>
@@ -1662,7 +1657,7 @@
           </w:tcPr>
           <w:p>
             <w:r>
-              <w:t>Dynamic_memory_allocation</w:t>
+              <w:t>Data_Structures</w:t>
             </w:r>
             <w:r>
               <w:t>.sln (will have a VS icon)</w:t>
@@ -1688,7 +1683,7 @@
           </w:tcPr>
           <w:p>
             <w:r>
-              <w:t>Dynamic_memory_allocation</w:t>
+              <w:t>Data_Structures</w:t>
             </w:r>
             <w:r>
               <w:t>.cpp</w:t>
@@ -1743,7 +1738,7 @@
           </w:tcPr>
           <w:p>
             <w:r>
-              <w:t>Dynamic_memory_allocation</w:t>
+              <w:t>Data_Structures</w:t>
             </w:r>
           </w:p>
         </w:tc>
@@ -1770,9 +1765,11 @@
                 <w:rPr>
                   <w:rStyle w:val="Hyperlink"/>
                 </w:rPr>
-                <w:t>http://www.cplusplus.com/doc/tutorial/dynamic/</w:t>
+                <w:t>http://www.cplusplus.com/doc/tutorial/structures/</w:t>
               </w:r>
             </w:hyperlink>
+            <w:bookmarkStart w:id="0" w:name="_GoBack"/>
+            <w:bookmarkEnd w:id="0"/>
           </w:p>
         </w:tc>
       </w:tr>

</xml_diff>

<commit_message>
Added Data strutures task
</commit_message>
<xml_diff>
--- a/TaskList.docx
+++ b/TaskList.docx
@@ -58,9 +58,11 @@
             <w:tcW w:w="6953" w:type="dxa"/>
           </w:tcPr>
           <w:p>
+            <w:proofErr w:type="spellStart"/>
             <w:r>
               <w:t>variables_numerical_operators</w:t>
             </w:r>
+            <w:proofErr w:type="spellEnd"/>
           </w:p>
         </w:tc>
       </w:tr>
@@ -160,8 +162,13 @@
             </w:r>
           </w:p>
           <w:p>
-            <w:r>
-              <w:t xml:space="preserve">bonus -&gt; If there age is above 100 divide it by 2 then do the calculations. </w:t>
+            <w:proofErr w:type="gramStart"/>
+            <w:r>
+              <w:t>bonus</w:t>
+            </w:r>
+            <w:proofErr w:type="gramEnd"/>
+            <w:r>
+              <w:t xml:space="preserve"> -&gt; If there age is above 100 divide it by 2 then do the calculations. </w:t>
             </w:r>
           </w:p>
           <w:p/>
@@ -325,9 +332,11 @@
             <w:tcW w:w="6945" w:type="dxa"/>
           </w:tcPr>
           <w:p>
+            <w:proofErr w:type="spellStart"/>
             <w:r>
               <w:t>BasicInputOutputProject</w:t>
             </w:r>
+            <w:proofErr w:type="spellEnd"/>
           </w:p>
         </w:tc>
       </w:tr>
@@ -538,9 +547,11 @@
             <w:tcW w:w="6945" w:type="dxa"/>
           </w:tcPr>
           <w:p>
+            <w:proofErr w:type="spellStart"/>
             <w:r>
               <w:t>logic_if_switch</w:t>
             </w:r>
+            <w:proofErr w:type="spellEnd"/>
           </w:p>
         </w:tc>
       </w:tr>
@@ -614,7 +625,23 @@
           </w:tcPr>
           <w:p>
             <w:r>
-              <w:t>Create a program which given a persons test score, gives them an appopriate grade. Also needs to have checks against the score inputted</w:t>
+              <w:t xml:space="preserve">Create a program which given a </w:t>
+            </w:r>
+            <w:proofErr w:type="spellStart"/>
+            <w:r>
+              <w:t>persons</w:t>
+            </w:r>
+            <w:proofErr w:type="spellEnd"/>
+            <w:r>
+              <w:t xml:space="preserve"> test score, gives them an </w:t>
+            </w:r>
+            <w:proofErr w:type="spellStart"/>
+            <w:r>
+              <w:t>appopriate</w:t>
+            </w:r>
+            <w:proofErr w:type="spellEnd"/>
+            <w:r>
+              <w:t xml:space="preserve"> grade. Also needs to have checks against the score inputted</w:t>
             </w:r>
           </w:p>
         </w:tc>
@@ -914,8 +941,17 @@
           <w:b/>
           <w:u w:val="single"/>
         </w:rPr>
-        <w:t>Task 5:</w:t>
+        <w:t>Task 5</w:t>
       </w:r>
+      <w:proofErr w:type="gramStart"/>
+      <w:r>
+        <w:rPr>
+          <w:b/>
+          <w:u w:val="single"/>
+        </w:rPr>
+        <w:t>:</w:t>
+      </w:r>
+      <w:proofErr w:type="gramEnd"/>
       <w:r>
         <w:br/>
         <w:t xml:space="preserve">Read this: </w:t>
@@ -984,9 +1020,11 @@
             <w:tcW w:w="6945" w:type="dxa"/>
           </w:tcPr>
           <w:p>
+            <w:proofErr w:type="spellStart"/>
             <w:r>
               <w:t>CharacterSequences</w:t>
             </w:r>
+            <w:proofErr w:type="spellEnd"/>
           </w:p>
         </w:tc>
       </w:tr>
@@ -1202,9 +1240,11 @@
             <w:tcW w:w="6945" w:type="dxa"/>
           </w:tcPr>
           <w:p>
+            <w:proofErr w:type="spellStart"/>
             <w:r>
               <w:t>PointersPracticeProject</w:t>
             </w:r>
+            <w:proofErr w:type="spellEnd"/>
           </w:p>
         </w:tc>
       </w:tr>
@@ -1306,9 +1346,11 @@
             <w:gridSpan w:val="2"/>
           </w:tcPr>
           <w:p>
+            <w:proofErr w:type="spellStart"/>
             <w:r>
               <w:t>PointersPracticeProject</w:t>
             </w:r>
+            <w:proofErr w:type="spellEnd"/>
           </w:p>
         </w:tc>
       </w:tr>
@@ -1417,9 +1459,11 @@
             <w:tcW w:w="6945" w:type="dxa"/>
           </w:tcPr>
           <w:p>
+            <w:proofErr w:type="spellStart"/>
             <w:r>
               <w:t>Dynamic_memory_allocation</w:t>
             </w:r>
+            <w:proofErr w:type="spellEnd"/>
           </w:p>
         </w:tc>
       </w:tr>
@@ -1521,9 +1565,11 @@
             <w:gridSpan w:val="2"/>
           </w:tcPr>
           <w:p>
+            <w:proofErr w:type="spellStart"/>
             <w:r>
               <w:t>Dynamic_memory_allocation</w:t>
             </w:r>
+            <w:proofErr w:type="spellEnd"/>
           </w:p>
         </w:tc>
       </w:tr>
@@ -1633,9 +1679,11 @@
             <w:tcW w:w="6945" w:type="dxa"/>
           </w:tcPr>
           <w:p>
+            <w:proofErr w:type="spellStart"/>
             <w:r>
               <w:t>Data_Structures</w:t>
             </w:r>
+            <w:proofErr w:type="spellEnd"/>
           </w:p>
         </w:tc>
       </w:tr>
@@ -1708,15 +1756,34 @@
             <w:gridSpan w:val="2"/>
           </w:tcPr>
           <w:p>
-            <w:r>
-              <w:rPr>
-                <w:rFonts w:ascii="Consolas" w:hAnsi="Consolas" w:cs="Consolas"/>
-                <w:sz w:val="19"/>
-                <w:szCs w:val="19"/>
-                <w:highlight w:val="white"/>
-              </w:rPr>
-              <w:t>Create an application that uses Dynamic Memory allocation to let the user enter in any amount of numbers they want, then any number of names</w:t>
-            </w:r>
+            <w:pPr>
+              <w:autoSpaceDE w:val="0"/>
+              <w:autoSpaceDN w:val="0"/>
+              <w:adjustRightInd w:val="0"/>
+            </w:pPr>
+            <w:r>
+              <w:t xml:space="preserve">Create a program which will use data structures to hold </w:t>
+            </w:r>
+            <w:proofErr w:type="gramStart"/>
+            <w:r>
+              <w:t xml:space="preserve">a </w:t>
+            </w:r>
+            <w:proofErr w:type="spellStart"/>
+            <w:r>
+              <w:t>persons</w:t>
+            </w:r>
+            <w:proofErr w:type="spellEnd"/>
+            <w:proofErr w:type="gramEnd"/>
+            <w:r>
+              <w:t xml:space="preserve"> purchase information when visiting. A supermarket and displays what they have bought and what the store names was, their name, etc...</w:t>
+            </w:r>
+          </w:p>
+          <w:p>
+            <w:r>
+              <w:t>Two different data structures are needed, one for the person, and one for the store.</w:t>
+            </w:r>
+            <w:bookmarkStart w:id="0" w:name="_GoBack"/>
+            <w:bookmarkEnd w:id="0"/>
           </w:p>
         </w:tc>
       </w:tr>
@@ -1737,9 +1804,11 @@
             <w:gridSpan w:val="2"/>
           </w:tcPr>
           <w:p>
+            <w:proofErr w:type="spellStart"/>
             <w:r>
               <w:t>Data_Structures</w:t>
             </w:r>
+            <w:proofErr w:type="spellEnd"/>
           </w:p>
         </w:tc>
       </w:tr>
@@ -1768,8 +1837,6 @@
                 <w:t>http://www.cplusplus.com/doc/tutorial/structures/</w:t>
               </w:r>
             </w:hyperlink>
-            <w:bookmarkStart w:id="0" w:name="_GoBack"/>
-            <w:bookmarkEnd w:id="0"/>
           </w:p>
         </w:tc>
       </w:tr>

</xml_diff>